<commit_message>
Added Dino's and Finished Dereks
</commit_message>
<xml_diff>
--- a/Final_Project_Task Sheet.docx
+++ b/Final_Project_Task Sheet.docx
@@ -141,70 +141,149 @@
     </w:p>
     <w:p>
       <w:pPr>
-        <w:spacing w:line="240" w:lineRule="auto"/>
-        <w:rPr>
-          <w:rFonts w:ascii="Times New Roman" w:eastAsia="Times New Roman" w:hAnsi="Times New Roman" w:cs="Times New Roman"/>
-          <w:sz w:val="24"/>
-          <w:szCs w:val="24"/>
-        </w:rPr>
-      </w:pPr>
-      <w:r>
-        <w:rPr>
-          <w:rFonts w:ascii="Calibri" w:eastAsia="Times New Roman" w:hAnsi="Calibri" w:cs="Calibri"/>
+        <w:spacing w:before="240" w:line="240" w:lineRule="auto"/>
+        <w:rPr>
+          <w:rFonts w:ascii="Times New Roman" w:eastAsia="Times New Roman" w:hAnsi="Times New Roman" w:cs="Times New Roman"/>
+          <w:sz w:val="24"/>
+          <w:szCs w:val="24"/>
+        </w:rPr>
+      </w:pPr>
+      <w:r>
+        <w:rPr>
+          <w:rFonts w:ascii="Times New Roman" w:eastAsia="Times New Roman" w:hAnsi="Times New Roman" w:cs="Times New Roman"/>
           <w:b/>
           <w:bCs/>
           <w:color w:val="000000"/>
-        </w:rPr>
-        <w:t>Abedin Sherifi</w:t>
-      </w:r>
-      <w:r>
-        <w:rPr>
-          <w:rFonts w:ascii="Calibri" w:eastAsia="Times New Roman" w:hAnsi="Calibri" w:cs="Calibri"/>
+          <w:sz w:val="24"/>
+          <w:szCs w:val="24"/>
+        </w:rPr>
+        <w:t xml:space="preserve">Abedin </w:t>
+      </w:r>
+      <w:proofErr w:type="spellStart"/>
+      <w:r>
+        <w:rPr>
+          <w:rFonts w:ascii="Times New Roman" w:eastAsia="Times New Roman" w:hAnsi="Times New Roman" w:cs="Times New Roman"/>
           <w:b/>
           <w:bCs/>
           <w:color w:val="000000"/>
+          <w:sz w:val="24"/>
+          <w:szCs w:val="24"/>
+        </w:rPr>
+        <w:t>Sherifi</w:t>
+      </w:r>
+      <w:proofErr w:type="spellEnd"/>
+      <w:r>
+        <w:rPr>
+          <w:rFonts w:ascii="Times New Roman" w:eastAsia="Times New Roman" w:hAnsi="Times New Roman" w:cs="Times New Roman"/>
+          <w:b/>
+          <w:bCs/>
+          <w:color w:val="000000"/>
+          <w:sz w:val="24"/>
+          <w:szCs w:val="24"/>
         </w:rPr>
         <w:t>:</w:t>
       </w:r>
     </w:p>
     <w:p>
       <w:pPr>
-        <w:spacing w:line="240" w:lineRule="auto"/>
-        <w:rPr>
-          <w:rFonts w:ascii="Times New Roman" w:eastAsia="Times New Roman" w:hAnsi="Times New Roman" w:cs="Times New Roman"/>
-          <w:sz w:val="24"/>
-          <w:szCs w:val="24"/>
-        </w:rPr>
-      </w:pPr>
-      <w:r>
-        <w:rPr>
-          <w:rFonts w:ascii="Calibri" w:eastAsia="Times New Roman" w:hAnsi="Calibri" w:cs="Calibri"/>
-          <w:color w:val="000000"/>
-          <w:sz w:val="24"/>
-          <w:szCs w:val="24"/>
-        </w:rPr>
-        <w:t xml:space="preserve">Project Report </w:t>
-      </w:r>
-      <w:r>
-        <w:rPr>
-          <w:rFonts w:ascii="Calibri" w:eastAsia="Times New Roman" w:hAnsi="Calibri" w:cs="Calibri"/>
+        <w:spacing w:before="240" w:line="240" w:lineRule="auto"/>
+        <w:rPr>
+          <w:rFonts w:ascii="Times New Roman" w:eastAsia="Times New Roman" w:hAnsi="Times New Roman" w:cs="Times New Roman"/>
+          <w:sz w:val="24"/>
+          <w:szCs w:val="24"/>
+        </w:rPr>
+      </w:pPr>
+      <w:r>
+        <w:rPr>
+          <w:rFonts w:ascii="Times New Roman" w:eastAsia="Times New Roman" w:hAnsi="Times New Roman" w:cs="Times New Roman"/>
+          <w:b/>
+          <w:bCs/>
+          <w:color w:val="000000"/>
+          <w:sz w:val="24"/>
+          <w:szCs w:val="24"/>
+        </w:rPr>
+        <w:t>Project Report</w:t>
+      </w:r>
+      <w:r>
+        <w:rPr>
+          <w:rFonts w:ascii="Times New Roman" w:eastAsia="Times New Roman" w:hAnsi="Times New Roman" w:cs="Times New Roman"/>
+          <w:color w:val="000000"/>
+          <w:sz w:val="24"/>
+          <w:szCs w:val="24"/>
+        </w:rPr>
+        <w:t xml:space="preserve"> </w:t>
+      </w:r>
+      <w:r>
+        <w:rPr>
+          <w:rFonts w:ascii="Times New Roman" w:eastAsia="Times New Roman" w:hAnsi="Times New Roman" w:cs="Times New Roman"/>
           <w:color w:val="000000"/>
         </w:rPr>
         <w:t xml:space="preserve">– </w:t>
       </w:r>
-    </w:p>
-    <w:p>
-      <w:pPr>
-        <w:spacing w:line="240" w:lineRule="auto"/>
-        <w:rPr>
-          <w:rFonts w:ascii="Times New Roman" w:eastAsia="Times New Roman" w:hAnsi="Times New Roman" w:cs="Times New Roman"/>
-          <w:sz w:val="24"/>
-          <w:szCs w:val="24"/>
-        </w:rPr>
-      </w:pPr>
-      <w:r>
-        <w:rPr>
-          <w:rFonts w:ascii="Calibri" w:eastAsia="Times New Roman" w:hAnsi="Calibri" w:cs="Calibri"/>
+      <w:r>
+        <w:rPr>
+          <w:rFonts w:ascii="Times New Roman" w:eastAsia="Times New Roman" w:hAnsi="Times New Roman" w:cs="Times New Roman"/>
+          <w:color w:val="000000"/>
+          <w:sz w:val="24"/>
+          <w:szCs w:val="24"/>
+        </w:rPr>
+        <w:t xml:space="preserve">I worked on System Diagram, A* related parts under Project Components, contributed to simulation setup, on the A* World Model, Localization and </w:t>
+      </w:r>
+      <w:proofErr w:type="spellStart"/>
+      <w:r>
+        <w:rPr>
+          <w:rFonts w:ascii="Times New Roman" w:eastAsia="Times New Roman" w:hAnsi="Times New Roman" w:cs="Times New Roman"/>
+          <w:color w:val="000000"/>
+          <w:sz w:val="24"/>
+          <w:szCs w:val="24"/>
+        </w:rPr>
+        <w:t>Octomap</w:t>
+      </w:r>
+      <w:proofErr w:type="spellEnd"/>
+      <w:r>
+        <w:rPr>
+          <w:rFonts w:ascii="Times New Roman" w:eastAsia="Times New Roman" w:hAnsi="Times New Roman" w:cs="Times New Roman"/>
+          <w:color w:val="000000"/>
+          <w:sz w:val="24"/>
+          <w:szCs w:val="24"/>
+        </w:rPr>
+        <w:t xml:space="preserve"> section, Simulation and Software Tools section, A* Project Metrics, A* and </w:t>
+      </w:r>
+      <w:proofErr w:type="spellStart"/>
+      <w:r>
+        <w:rPr>
+          <w:rFonts w:ascii="Times New Roman" w:eastAsia="Times New Roman" w:hAnsi="Times New Roman" w:cs="Times New Roman"/>
+          <w:color w:val="000000"/>
+          <w:sz w:val="24"/>
+          <w:szCs w:val="24"/>
+        </w:rPr>
+        <w:t>Octomap</w:t>
+      </w:r>
+      <w:proofErr w:type="spellEnd"/>
+      <w:r>
+        <w:rPr>
+          <w:rFonts w:ascii="Times New Roman" w:eastAsia="Times New Roman" w:hAnsi="Times New Roman" w:cs="Times New Roman"/>
+          <w:color w:val="000000"/>
+          <w:sz w:val="24"/>
+          <w:szCs w:val="24"/>
+        </w:rPr>
+        <w:t xml:space="preserve"> README sections.</w:t>
+      </w:r>
+    </w:p>
+    <w:p>
+      <w:pPr>
+        <w:spacing w:before="240" w:line="240" w:lineRule="auto"/>
+        <w:rPr>
+          <w:rFonts w:ascii="Times New Roman" w:eastAsia="Times New Roman" w:hAnsi="Times New Roman" w:cs="Times New Roman"/>
+          <w:sz w:val="24"/>
+          <w:szCs w:val="24"/>
+        </w:rPr>
+      </w:pPr>
+      <w:r>
+        <w:rPr>
+          <w:rFonts w:ascii="Times New Roman" w:eastAsia="Times New Roman" w:hAnsi="Times New Roman" w:cs="Times New Roman"/>
+          <w:b/>
+          <w:bCs/>
           <w:color w:val="000000"/>
           <w:sz w:val="24"/>
           <w:szCs w:val="24"/>
@@ -213,154 +292,326 @@
       </w:r>
       <w:r>
         <w:rPr>
-          <w:rFonts w:ascii="Calibri" w:eastAsia="Times New Roman" w:hAnsi="Calibri" w:cs="Calibri"/>
+          <w:rFonts w:ascii="Times New Roman" w:eastAsia="Times New Roman" w:hAnsi="Times New Roman" w:cs="Times New Roman"/>
           <w:color w:val="000000"/>
         </w:rPr>
         <w:t xml:space="preserve"> – </w:t>
       </w:r>
-    </w:p>
-    <w:p>
-      <w:pPr>
-        <w:spacing w:line="240" w:lineRule="auto"/>
-        <w:rPr>
-          <w:rFonts w:ascii="Times New Roman" w:eastAsia="Times New Roman" w:hAnsi="Times New Roman" w:cs="Times New Roman"/>
-          <w:sz w:val="24"/>
-          <w:szCs w:val="24"/>
-        </w:rPr>
-      </w:pPr>
-      <w:r>
-        <w:rPr>
-          <w:rFonts w:ascii="Calibri" w:eastAsia="Times New Roman" w:hAnsi="Calibri" w:cs="Calibri"/>
-          <w:color w:val="000000"/>
-          <w:sz w:val="24"/>
-          <w:szCs w:val="24"/>
-        </w:rPr>
-        <w:t>Demonstration Video</w:t>
-      </w:r>
-      <w:r>
-        <w:rPr>
-          <w:rFonts w:ascii="Calibri" w:eastAsia="Times New Roman" w:hAnsi="Calibri" w:cs="Calibri"/>
-          <w:color w:val="000000"/>
-        </w:rPr>
-        <w:t xml:space="preserve"> – </w:t>
-      </w:r>
-    </w:p>
-    <w:p>
-      <w:pPr>
-        <w:spacing w:line="240" w:lineRule="auto"/>
-        <w:rPr>
-          <w:rFonts w:ascii="Times New Roman" w:eastAsia="Times New Roman" w:hAnsi="Times New Roman" w:cs="Times New Roman"/>
-          <w:sz w:val="24"/>
-          <w:szCs w:val="24"/>
-        </w:rPr>
-      </w:pPr>
-      <w:r>
-        <w:rPr>
-          <w:rFonts w:ascii="Calibri" w:eastAsia="Times New Roman" w:hAnsi="Calibri" w:cs="Calibri"/>
-          <w:color w:val="000000"/>
-          <w:sz w:val="24"/>
-          <w:szCs w:val="24"/>
-        </w:rPr>
-        <w:t>Code</w:t>
-      </w:r>
-      <w:r>
-        <w:rPr>
-          <w:rFonts w:ascii="Calibri" w:eastAsia="Times New Roman" w:hAnsi="Calibri" w:cs="Calibri"/>
-          <w:color w:val="000000"/>
-        </w:rPr>
-        <w:t xml:space="preserve"> –</w:t>
-      </w:r>
-      <w:r>
-        <w:rPr>
-          <w:rFonts w:ascii="Calibri" w:eastAsia="Times New Roman" w:hAnsi="Calibri" w:cs="Calibri"/>
-          <w:color w:val="000000"/>
-        </w:rPr>
-        <w:t xml:space="preserve"> </w:t>
-      </w:r>
-    </w:p>
-    <w:p/>
-    <w:p>
-      <w:pPr>
-        <w:rPr>
-          <w:b/>
-        </w:rPr>
-      </w:pPr>
-      <w:r>
-        <w:rPr>
-          <w:b/>
-        </w:rPr>
-        <w:t>Derek Larson</w:t>
-      </w:r>
-      <w:r>
-        <w:rPr>
-          <w:b/>
-        </w:rPr>
-        <w:t>:</w:t>
+      <w:r>
+        <w:rPr>
+          <w:rFonts w:ascii="Times New Roman" w:eastAsia="Times New Roman" w:hAnsi="Times New Roman" w:cs="Times New Roman"/>
+          <w:color w:val="000000"/>
+          <w:sz w:val="24"/>
+          <w:szCs w:val="24"/>
+        </w:rPr>
+        <w:t xml:space="preserve">System diagram slide, Sim and Software Tools </w:t>
+      </w:r>
+      <w:r>
+        <w:rPr>
+          <w:rFonts w:ascii="Times New Roman" w:eastAsia="Times New Roman" w:hAnsi="Times New Roman" w:cs="Times New Roman"/>
+          <w:color w:val="000000"/>
+          <w:sz w:val="24"/>
+          <w:szCs w:val="24"/>
+        </w:rPr>
+        <w:t>slide, A</w:t>
       </w:r>
       <w:bookmarkStart w:id="0" w:name="_GoBack"/>
       <w:bookmarkEnd w:id="0"/>
-    </w:p>
-    <w:p>
-      <w:r>
-        <w:t xml:space="preserve">Project Report – </w:t>
-      </w:r>
-    </w:p>
-    <w:p>
-      <w:r>
-        <w:t xml:space="preserve">Project Presentation – </w:t>
-      </w:r>
-    </w:p>
-    <w:p>
-      <w:r>
-        <w:t xml:space="preserve">Demonstration Video – </w:t>
-      </w:r>
-      <w:r>
-        <w:t xml:space="preserve">Did not do a demo video of the </w:t>
+      <w:r>
+        <w:rPr>
+          <w:rFonts w:ascii="Times New Roman" w:eastAsia="Times New Roman" w:hAnsi="Times New Roman" w:cs="Times New Roman"/>
+          <w:color w:val="000000"/>
+          <w:sz w:val="24"/>
+          <w:szCs w:val="24"/>
+        </w:rPr>
+        <w:t>* description slide, A* result slide, Video of Firefly in world using A* slide.</w:t>
+      </w:r>
+    </w:p>
+    <w:p>
+      <w:pPr>
+        <w:spacing w:before="240" w:line="240" w:lineRule="auto"/>
+        <w:rPr>
+          <w:rFonts w:ascii="Times New Roman" w:eastAsia="Times New Roman" w:hAnsi="Times New Roman" w:cs="Times New Roman"/>
+          <w:sz w:val="24"/>
+          <w:szCs w:val="24"/>
+        </w:rPr>
+      </w:pPr>
+      <w:r>
+        <w:rPr>
+          <w:rFonts w:ascii="Times New Roman" w:eastAsia="Times New Roman" w:hAnsi="Times New Roman" w:cs="Times New Roman"/>
+          <w:b/>
+          <w:bCs/>
+          <w:color w:val="000000"/>
+          <w:sz w:val="24"/>
+          <w:szCs w:val="24"/>
+        </w:rPr>
+        <w:t>Demonstration Video</w:t>
+      </w:r>
+      <w:r>
+        <w:rPr>
+          <w:rFonts w:ascii="Times New Roman" w:eastAsia="Times New Roman" w:hAnsi="Times New Roman" w:cs="Times New Roman"/>
+          <w:color w:val="000000"/>
+        </w:rPr>
+        <w:t xml:space="preserve"> – </w:t>
+      </w:r>
+      <w:r>
+        <w:rPr>
+          <w:rFonts w:ascii="Times New Roman" w:eastAsia="Times New Roman" w:hAnsi="Times New Roman" w:cs="Times New Roman"/>
+          <w:color w:val="000000"/>
+          <w:sz w:val="24"/>
+          <w:szCs w:val="24"/>
+        </w:rPr>
+        <w:t xml:space="preserve">A* Implementation on </w:t>
       </w:r>
       <w:proofErr w:type="spellStart"/>
       <w:r>
+        <w:rPr>
+          <w:rFonts w:ascii="Times New Roman" w:eastAsia="Times New Roman" w:hAnsi="Times New Roman" w:cs="Times New Roman"/>
+          <w:color w:val="000000"/>
+          <w:sz w:val="24"/>
+          <w:szCs w:val="24"/>
+        </w:rPr>
+        <w:t>astar_world_dynamic.world</w:t>
+      </w:r>
+      <w:proofErr w:type="spellEnd"/>
+      <w:r>
+        <w:rPr>
+          <w:rFonts w:ascii="Times New Roman" w:eastAsia="Times New Roman" w:hAnsi="Times New Roman" w:cs="Times New Roman"/>
+          <w:color w:val="000000"/>
+          <w:sz w:val="24"/>
+          <w:szCs w:val="24"/>
+        </w:rPr>
+        <w:t>.</w:t>
+      </w:r>
+    </w:p>
+    <w:p>
+      <w:pPr>
+        <w:spacing w:before="240" w:line="240" w:lineRule="auto"/>
+        <w:rPr>
+          <w:rFonts w:ascii="Times New Roman" w:eastAsia="Times New Roman" w:hAnsi="Times New Roman" w:cs="Times New Roman"/>
+          <w:sz w:val="24"/>
+          <w:szCs w:val="24"/>
+        </w:rPr>
+      </w:pPr>
+      <w:r>
+        <w:rPr>
+          <w:rFonts w:ascii="Times New Roman" w:eastAsia="Times New Roman" w:hAnsi="Times New Roman" w:cs="Times New Roman"/>
+          <w:b/>
+          <w:bCs/>
+          <w:color w:val="000000"/>
+          <w:sz w:val="24"/>
+          <w:szCs w:val="24"/>
+        </w:rPr>
+        <w:t>Code</w:t>
+      </w:r>
+      <w:r>
+        <w:rPr>
+          <w:rFonts w:ascii="Times New Roman" w:eastAsia="Times New Roman" w:hAnsi="Times New Roman" w:cs="Times New Roman"/>
+          <w:color w:val="000000"/>
+        </w:rPr>
+        <w:t xml:space="preserve"> – </w:t>
+      </w:r>
+      <w:r>
+        <w:rPr>
+          <w:rFonts w:ascii="Times New Roman" w:eastAsia="Times New Roman" w:hAnsi="Times New Roman" w:cs="Times New Roman"/>
+          <w:color w:val="000000"/>
+          <w:sz w:val="24"/>
+          <w:szCs w:val="24"/>
+        </w:rPr>
+        <w:t xml:space="preserve">Wrote A* code to solve a manually predefined world and take Firefly drone from start point to a goal point. Running the A* code would generate a waypoint text file to be fed to the waypoint generator. Created </w:t>
+      </w:r>
+      <w:proofErr w:type="spellStart"/>
+      <w:r>
+        <w:rPr>
+          <w:rFonts w:ascii="Times New Roman" w:eastAsia="Times New Roman" w:hAnsi="Times New Roman" w:cs="Times New Roman"/>
+          <w:color w:val="000000"/>
+          <w:sz w:val="24"/>
+          <w:szCs w:val="24"/>
+        </w:rPr>
+        <w:t>astar_world_dynamic</w:t>
+      </w:r>
+      <w:proofErr w:type="spellEnd"/>
+      <w:r>
+        <w:rPr>
+          <w:rFonts w:ascii="Times New Roman" w:eastAsia="Times New Roman" w:hAnsi="Times New Roman" w:cs="Times New Roman"/>
+          <w:color w:val="000000"/>
+          <w:sz w:val="24"/>
+          <w:szCs w:val="24"/>
+        </w:rPr>
+        <w:t xml:space="preserve"> with manually placed buildings and an actor in the loop.</w:t>
+      </w:r>
+    </w:p>
+    <w:p>
+      <w:pPr>
+        <w:spacing w:after="0" w:line="240" w:lineRule="auto"/>
+        <w:rPr>
+          <w:rFonts w:ascii="Times New Roman" w:eastAsia="Times New Roman" w:hAnsi="Times New Roman" w:cs="Times New Roman"/>
+          <w:sz w:val="24"/>
+          <w:szCs w:val="24"/>
+        </w:rPr>
+      </w:pPr>
+    </w:p>
+    <w:p>
+      <w:pPr>
+        <w:spacing w:before="240" w:line="240" w:lineRule="auto"/>
+        <w:rPr>
+          <w:rFonts w:ascii="Times New Roman" w:eastAsia="Times New Roman" w:hAnsi="Times New Roman" w:cs="Times New Roman"/>
+          <w:sz w:val="24"/>
+          <w:szCs w:val="24"/>
+        </w:rPr>
+      </w:pPr>
+      <w:r>
+        <w:rPr>
+          <w:rFonts w:ascii="Arial" w:eastAsia="Times New Roman" w:hAnsi="Arial" w:cs="Arial"/>
+          <w:b/>
+          <w:bCs/>
+          <w:color w:val="000000"/>
+        </w:rPr>
+        <w:t>Derek Larson:</w:t>
+      </w:r>
+    </w:p>
+    <w:p>
+      <w:pPr>
+        <w:spacing w:before="240" w:line="240" w:lineRule="auto"/>
+        <w:rPr>
+          <w:rFonts w:ascii="Times New Roman" w:eastAsia="Times New Roman" w:hAnsi="Times New Roman" w:cs="Times New Roman"/>
+          <w:sz w:val="24"/>
+          <w:szCs w:val="24"/>
+        </w:rPr>
+      </w:pPr>
+      <w:r>
+        <w:rPr>
+          <w:rFonts w:ascii="Arial" w:eastAsia="Times New Roman" w:hAnsi="Arial" w:cs="Arial"/>
+          <w:b/>
+          <w:bCs/>
+          <w:color w:val="000000"/>
+        </w:rPr>
+        <w:t>Project Report</w:t>
+      </w:r>
+      <w:r>
+        <w:rPr>
+          <w:rFonts w:ascii="Arial" w:eastAsia="Times New Roman" w:hAnsi="Arial" w:cs="Arial"/>
+          <w:color w:val="000000"/>
+        </w:rPr>
+        <w:t xml:space="preserve"> </w:t>
+      </w:r>
+      <w:r>
+        <w:rPr>
+          <w:rFonts w:ascii="Arial" w:eastAsia="Times New Roman" w:hAnsi="Arial" w:cs="Arial"/>
+          <w:color w:val="000000"/>
+        </w:rPr>
+        <w:t>– Worked</w:t>
+      </w:r>
+      <w:r>
+        <w:rPr>
+          <w:rFonts w:ascii="Arial" w:eastAsia="Times New Roman" w:hAnsi="Arial" w:cs="Arial"/>
+          <w:color w:val="000000"/>
+        </w:rPr>
+        <w:t xml:space="preserve"> on the Depth First Search related parts, waypoint script generator, Project Components, README, conclusion and future work parts of the report.</w:t>
+      </w:r>
+    </w:p>
+    <w:p>
+      <w:pPr>
+        <w:spacing w:before="240" w:line="240" w:lineRule="auto"/>
+        <w:rPr>
+          <w:rFonts w:ascii="Times New Roman" w:eastAsia="Times New Roman" w:hAnsi="Times New Roman" w:cs="Times New Roman"/>
+          <w:sz w:val="24"/>
+          <w:szCs w:val="24"/>
+        </w:rPr>
+      </w:pPr>
+      <w:r>
+        <w:rPr>
+          <w:rFonts w:ascii="Arial" w:eastAsia="Times New Roman" w:hAnsi="Arial" w:cs="Arial"/>
+          <w:b/>
+          <w:bCs/>
+          <w:color w:val="000000"/>
+        </w:rPr>
+        <w:t>Project Presentation</w:t>
+      </w:r>
+      <w:r>
+        <w:rPr>
+          <w:rFonts w:ascii="Arial" w:eastAsia="Times New Roman" w:hAnsi="Arial" w:cs="Arial"/>
+          <w:color w:val="000000"/>
+        </w:rPr>
+        <w:t xml:space="preserve"> – Project Components slide, Depth First Search slides, Conclusion slide, and future work slide</w:t>
+      </w:r>
+    </w:p>
+    <w:p>
+      <w:pPr>
+        <w:spacing w:before="240" w:line="240" w:lineRule="auto"/>
+        <w:rPr>
+          <w:rFonts w:ascii="Times New Roman" w:eastAsia="Times New Roman" w:hAnsi="Times New Roman" w:cs="Times New Roman"/>
+          <w:sz w:val="24"/>
+          <w:szCs w:val="24"/>
+        </w:rPr>
+      </w:pPr>
+      <w:r>
+        <w:rPr>
+          <w:rFonts w:ascii="Arial" w:eastAsia="Times New Roman" w:hAnsi="Arial" w:cs="Arial"/>
+          <w:b/>
+          <w:bCs/>
+          <w:color w:val="000000"/>
+        </w:rPr>
+        <w:t>Demonstration Video</w:t>
+      </w:r>
+      <w:r>
+        <w:rPr>
+          <w:rFonts w:ascii="Arial" w:eastAsia="Times New Roman" w:hAnsi="Arial" w:cs="Arial"/>
+          <w:color w:val="000000"/>
+        </w:rPr>
+        <w:t xml:space="preserve"> – Short demo of the </w:t>
+      </w:r>
+      <w:proofErr w:type="spellStart"/>
+      <w:r>
+        <w:rPr>
+          <w:rFonts w:ascii="Arial" w:eastAsia="Times New Roman" w:hAnsi="Arial" w:cs="Arial"/>
+          <w:color w:val="000000"/>
+        </w:rPr>
         <w:t>FireFly</w:t>
       </w:r>
       <w:proofErr w:type="spellEnd"/>
       <w:r>
-        <w:t xml:space="preserve"> using the depth first algorithm, since it would take way to long to complete the path due to its inefficiencies.  Instead the data was used to compare how long and how many moves it took to find a solution compared to RRT and A*.</w:t>
-      </w:r>
-    </w:p>
-    <w:p>
-      <w:r>
-        <w:t>Code –</w:t>
-      </w:r>
-      <w:r>
-        <w:t xml:space="preserve"> Wrote </w:t>
-      </w:r>
-      <w:r>
-        <w:t>python code to create a waypoint script</w:t>
-      </w:r>
-      <w:r>
-        <w:t xml:space="preserve"> shell script</w:t>
-      </w:r>
-      <w:r>
-        <w:t xml:space="preserve"> from the found path</w:t>
-      </w:r>
-      <w:r>
-        <w:t xml:space="preserve"> from algorithm</w:t>
-      </w:r>
-      <w:r>
-        <w:t xml:space="preserve">, that the </w:t>
+        <w:rPr>
+          <w:rFonts w:ascii="Arial" w:eastAsia="Times New Roman" w:hAnsi="Arial" w:cs="Arial"/>
+          <w:color w:val="000000"/>
+        </w:rPr>
+        <w:t xml:space="preserve"> using the depth first algorithm (dfs_gazebo_video.mp4), since it would take way too long to complete the path due to its inefficiencies. </w:t>
+      </w:r>
+    </w:p>
+    <w:p>
+      <w:r>
+        <w:rPr>
+          <w:rFonts w:ascii="Arial" w:eastAsia="Times New Roman" w:hAnsi="Arial" w:cs="Arial"/>
+          <w:b/>
+          <w:bCs/>
+          <w:color w:val="000000"/>
+        </w:rPr>
+        <w:t>Code</w:t>
+      </w:r>
+      <w:r>
+        <w:rPr>
+          <w:rFonts w:ascii="Arial" w:eastAsia="Times New Roman" w:hAnsi="Arial" w:cs="Arial"/>
+          <w:color w:val="000000"/>
+        </w:rPr>
+        <w:t xml:space="preserve"> – Wrote python code to create a waypoint script shell script from the found path from algorithm, that the </w:t>
       </w:r>
       <w:proofErr w:type="spellStart"/>
       <w:r>
+        <w:rPr>
+          <w:rFonts w:ascii="Arial" w:eastAsia="Times New Roman" w:hAnsi="Arial" w:cs="Arial"/>
+          <w:color w:val="000000"/>
+        </w:rPr>
         <w:t>FireFly</w:t>
       </w:r>
       <w:proofErr w:type="spellEnd"/>
       <w:r>
-        <w:t xml:space="preserve"> would use to traverse the world from start to goal.</w:t>
-      </w:r>
-      <w:r>
-        <w:t xml:space="preserve">  Wrote the depth first search algorithm to use as a comparison against RRT and A*.  </w:t>
-      </w:r>
-    </w:p>
-    <w:p/>
+        <w:rPr>
+          <w:rFonts w:ascii="Arial" w:eastAsia="Times New Roman" w:hAnsi="Arial" w:cs="Arial"/>
+          <w:color w:val="000000"/>
+        </w:rPr>
+        <w:t xml:space="preserve"> would use to traverse the world from start to goal. Wrote the depth first search algorithm to use as a comparison against RRT and A*.</w:t>
+      </w:r>
+    </w:p>
     <w:sectPr>
       <w:headerReference w:type="even" r:id="rId6"/>
       <w:headerReference w:type="default" r:id="rId7"/>
@@ -610,6 +861,7 @@
     <w:lsdException w:name="HTML Sample" w:semiHidden="1" w:unhideWhenUsed="1"/>
     <w:lsdException w:name="HTML Typewriter" w:semiHidden="1" w:unhideWhenUsed="1"/>
     <w:lsdException w:name="HTML Variable" w:semiHidden="1" w:unhideWhenUsed="1"/>
+    <w:lsdException w:name="Normal Table" w:semiHidden="1" w:unhideWhenUsed="1"/>
     <w:lsdException w:name="annotation subject" w:semiHidden="1" w:unhideWhenUsed="1"/>
     <w:lsdException w:name="No List" w:semiHidden="1" w:unhideWhenUsed="1"/>
     <w:lsdException w:name="Outline List 1" w:semiHidden="1" w:unhideWhenUsed="1"/>
@@ -655,9 +907,11 @@
     <w:lsdException w:name="Table Subtle 1" w:semiHidden="1" w:unhideWhenUsed="1"/>
     <w:lsdException w:name="Table Subtle 2" w:semiHidden="1" w:unhideWhenUsed="1"/>
     <w:lsdException w:name="Table Web 1" w:semiHidden="1" w:unhideWhenUsed="1"/>
+    <w:lsdException w:name="Table Web 2" w:semiHidden="1" w:unhideWhenUsed="1"/>
     <w:lsdException w:name="Table Web 3" w:semiHidden="1" w:unhideWhenUsed="1"/>
     <w:lsdException w:name="Balloon Text" w:semiHidden="1" w:unhideWhenUsed="1"/>
     <w:lsdException w:name="Table Grid" w:uiPriority="39"/>
+    <w:lsdException w:name="Table Theme" w:semiHidden="1" w:unhideWhenUsed="1"/>
     <w:lsdException w:name="Placeholder Text" w:semiHidden="1"/>
     <w:lsdException w:name="No Spacing" w:uiPriority="1" w:qFormat="1"/>
     <w:lsdException w:name="Light Shading" w:uiPriority="60"/>

</xml_diff>